<commit_message>
Ejercicio de Pseudocodigo, diagrama de fieltro
</commit_message>
<xml_diff>
--- a/EstCondicionales/EJERCICIOS.docx
+++ b/EstCondicionales/EJERCICIOS.docx
@@ -794,11 +794,19 @@
                                 <w:lang w:val="es-MX"/>
                               </w:rPr>
                             </w:pPr>
+                            <w:proofErr w:type="gramStart"/>
                             <w:r>
                               <w:rPr>
                                 <w:lang w:val="es-MX"/>
                               </w:rPr>
-                              <w:t>a, b, c</w:t>
+                              <w:t>a</w:t>
+                            </w:r>
+                            <w:proofErr w:type="gramEnd"/>
+                            <w:r>
+                              <w:rPr>
+                                <w:lang w:val="es-MX"/>
+                              </w:rPr>
+                              <w:t>, b, c</w:t>
                             </w:r>
                           </w:p>
                         </w:txbxContent>
@@ -1236,12 +1244,14 @@
                                 <w:lang w:val="es-MX"/>
                               </w:rPr>
                             </w:pPr>
+                            <w:proofErr w:type="gramStart"/>
                             <w:r>
                               <w:rPr>
                                 <w:lang w:val="es-MX"/>
                               </w:rPr>
                               <w:t>no</w:t>
                             </w:r>
+                            <w:proofErr w:type="gramEnd"/>
                           </w:p>
                         </w:txbxContent>
                       </wps:txbx>
@@ -2661,6 +2671,7 @@
       <w:r>
         <w:rPr>
           <w:rFonts w:ascii="Arial" w:eastAsia="Times New Roman" w:hAnsi="Arial" w:cs="Arial"/>
+          <w:noProof/>
           <w:color w:val="393D40"/>
           <w:sz w:val="24"/>
           <w:szCs w:val="24"/>
@@ -2795,8 +2806,16 @@
                               <w:rPr>
                                 <w:lang w:val="es-MX"/>
                               </w:rPr>
-                              <w:t>Leer var</w:t>
+                              <w:t xml:space="preserve">Leer </w:t>
                             </w:r>
+                            <w:proofErr w:type="spellStart"/>
+                            <w:r>
+                              <w:rPr>
+                                <w:lang w:val="es-MX"/>
+                              </w:rPr>
+                              <w:t>var</w:t>
+                            </w:r>
+                            <w:proofErr w:type="spellEnd"/>
                           </w:p>
                           <w:p>
                             <w:pPr>
@@ -2805,11 +2824,19 @@
                                 <w:lang w:val="es-MX"/>
                               </w:rPr>
                             </w:pPr>
+                            <w:proofErr w:type="gramStart"/>
                             <w:r>
                               <w:rPr>
                                 <w:lang w:val="es-MX"/>
                               </w:rPr>
-                              <w:t>a y b</w:t>
+                              <w:t>a</w:t>
+                            </w:r>
+                            <w:proofErr w:type="gramEnd"/>
+                            <w:r>
+                              <w:rPr>
+                                <w:lang w:val="es-MX"/>
+                              </w:rPr>
+                              <w:t xml:space="preserve"> y b</w:t>
                             </w:r>
                           </w:p>
                         </w:txbxContent>
@@ -3412,6 +3439,7 @@
       <w:r>
         <w:rPr>
           <w:rFonts w:ascii="Arial" w:eastAsia="Times New Roman" w:hAnsi="Arial" w:cs="Arial"/>
+          <w:noProof/>
           <w:color w:val="393D40"/>
           <w:sz w:val="24"/>
           <w:szCs w:val="24"/>
@@ -3475,7 +3503,21 @@
                               <w:rPr>
                                 <w:lang w:val="es-MX"/>
                               </w:rPr>
-                              <w:t>“a es el mayor”</w:t>
+                              <w:t>“</w:t>
+                            </w:r>
+                            <w:proofErr w:type="spellStart"/>
+                            <w:r>
+                              <w:rPr>
+                                <w:lang w:val="es-MX"/>
+                              </w:rPr>
+                              <w:t>a</w:t>
+                            </w:r>
+                            <w:proofErr w:type="spellEnd"/>
+                            <w:r>
+                              <w:rPr>
+                                <w:lang w:val="es-MX"/>
+                              </w:rPr>
+                              <w:t xml:space="preserve"> es el mayor”</w:t>
                             </w:r>
                           </w:p>
                         </w:txbxContent>
@@ -3521,6 +3563,7 @@
       <w:r>
         <w:rPr>
           <w:rFonts w:ascii="Arial" w:eastAsia="Times New Roman" w:hAnsi="Arial" w:cs="Arial"/>
+          <w:noProof/>
           <w:color w:val="393D40"/>
           <w:sz w:val="24"/>
           <w:szCs w:val="24"/>
@@ -4589,6 +4632,7 @@
       <w:r>
         <w:rPr>
           <w:rFonts w:ascii="Arial" w:eastAsia="Times New Roman" w:hAnsi="Arial" w:cs="Arial"/>
+          <w:noProof/>
           <w:color w:val="393D40"/>
           <w:sz w:val="24"/>
           <w:szCs w:val="24"/>
@@ -6574,8 +6618,16 @@
                               <w:rPr>
                                 <w:lang w:val="es-MX"/>
                               </w:rPr>
-                              <w:t>Leer var</w:t>
+                              <w:t xml:space="preserve">Leer </w:t>
                             </w:r>
+                            <w:proofErr w:type="spellStart"/>
+                            <w:r>
+                              <w:rPr>
+                                <w:lang w:val="es-MX"/>
+                              </w:rPr>
+                              <w:t>var</w:t>
+                            </w:r>
+                            <w:proofErr w:type="spellEnd"/>
                           </w:p>
                           <w:p>
                             <w:pPr>
@@ -6584,11 +6636,19 @@
                                 <w:lang w:val="es-MX"/>
                               </w:rPr>
                             </w:pPr>
+                            <w:proofErr w:type="gramStart"/>
                             <w:r>
                               <w:rPr>
                                 <w:lang w:val="es-MX"/>
                               </w:rPr>
-                              <w:t xml:space="preserve">a </w:t>
+                              <w:t>a</w:t>
+                            </w:r>
+                            <w:proofErr w:type="gramEnd"/>
+                            <w:r>
+                              <w:rPr>
+                                <w:lang w:val="es-MX"/>
+                              </w:rPr>
+                              <w:t xml:space="preserve"> </w:t>
                             </w:r>
                           </w:p>
                         </w:txbxContent>
@@ -6907,6 +6967,7 @@
       <w:r>
         <w:rPr>
           <w:rFonts w:ascii="Arial" w:eastAsia="Times New Roman" w:hAnsi="Arial" w:cs="Arial"/>
+          <w:noProof/>
           <w:color w:val="393D40"/>
           <w:sz w:val="24"/>
           <w:szCs w:val="24"/>
@@ -7028,6 +7089,7 @@
       <w:r>
         <w:rPr>
           <w:rFonts w:ascii="Times New Roman" w:eastAsia="Times New Roman" w:hAnsi="Times New Roman" w:cs="Times New Roman"/>
+          <w:noProof/>
           <w:sz w:val="24"/>
           <w:szCs w:val="24"/>
           <w:lang w:eastAsia="es-ES"/>
@@ -7126,6 +7188,7 @@
       <w:r>
         <w:rPr>
           <w:rFonts w:ascii="Times New Roman" w:eastAsia="Times New Roman" w:hAnsi="Times New Roman" w:cs="Times New Roman"/>
+          <w:noProof/>
           <w:sz w:val="24"/>
           <w:szCs w:val="24"/>
           <w:lang w:eastAsia="es-ES"/>
@@ -7195,6 +7258,7 @@
       <w:r>
         <w:rPr>
           <w:rFonts w:ascii="Times New Roman" w:eastAsia="Times New Roman" w:hAnsi="Times New Roman" w:cs="Times New Roman"/>
+          <w:noProof/>
           <w:sz w:val="24"/>
           <w:szCs w:val="24"/>
           <w:lang w:eastAsia="es-ES"/>
@@ -7309,6 +7373,7 @@
       <w:r>
         <w:rPr>
           <w:rFonts w:ascii="Times New Roman" w:eastAsia="Times New Roman" w:hAnsi="Times New Roman" w:cs="Times New Roman"/>
+          <w:noProof/>
           <w:sz w:val="24"/>
           <w:szCs w:val="24"/>
           <w:lang w:eastAsia="es-ES"/>
@@ -7949,37 +8014,7 @@
           <w:szCs w:val="24"/>
           <w:lang w:eastAsia="es-ES"/>
         </w:rPr>
-        <w:t xml:space="preserve"> </w:t>
-      </w:r>
-      <w:r>
-        <w:rPr>
-          <w:rFonts w:ascii="Arial" w:eastAsia="Times New Roman" w:hAnsi="Arial" w:cs="Arial"/>
-          <w:color w:val="393D40"/>
-          <w:sz w:val="24"/>
-          <w:szCs w:val="24"/>
-          <w:lang w:eastAsia="es-ES"/>
-        </w:rPr>
-        <w:t>Imprimir “</w:t>
-      </w:r>
-      <w:r>
-        <w:rPr>
-          <w:rFonts w:ascii="Arial" w:eastAsia="Times New Roman" w:hAnsi="Arial" w:cs="Arial"/>
-          <w:color w:val="393D40"/>
-          <w:sz w:val="24"/>
-          <w:szCs w:val="24"/>
-          <w:lang w:eastAsia="es-ES"/>
-        </w:rPr>
-        <w:t>Descuento 8</w:t>
-      </w:r>
-      <w:r>
-        <w:rPr>
-          <w:rFonts w:ascii="Arial" w:eastAsia="Times New Roman" w:hAnsi="Arial" w:cs="Arial"/>
-          <w:color w:val="393D40"/>
-          <w:sz w:val="24"/>
-          <w:szCs w:val="24"/>
-          <w:lang w:eastAsia="es-ES"/>
-        </w:rPr>
-        <w:t>%”</w:t>
+        <w:t xml:space="preserve"> Imprimir “Descuento 8%”</w:t>
       </w:r>
     </w:p>
     <w:p>
@@ -8043,17 +8078,7 @@
           <w:szCs w:val="24"/>
           <w:lang w:eastAsia="es-ES"/>
         </w:rPr>
-        <w:t>= a*.</w:t>
-      </w:r>
-      <w:r>
-        <w:rPr>
-          <w:rFonts w:ascii="Arial" w:eastAsia="Times New Roman" w:hAnsi="Arial" w:cs="Arial"/>
-          <w:color w:val="393D40"/>
-          <w:sz w:val="24"/>
-          <w:szCs w:val="24"/>
-          <w:lang w:eastAsia="es-ES"/>
-        </w:rPr>
-        <w:t>08</w:t>
+        <w:t>= a*.08</w:t>
       </w:r>
     </w:p>
     <w:p>
@@ -8374,6 +8399,7 @@
       <w:r>
         <w:rPr>
           <w:rFonts w:ascii="Arial" w:eastAsia="Times New Roman" w:hAnsi="Arial" w:cs="Arial"/>
+          <w:noProof/>
           <w:color w:val="393D40"/>
           <w:sz w:val="24"/>
           <w:szCs w:val="24"/>
@@ -9008,11 +9034,19 @@
                                 <w:lang w:val="es-MX"/>
                               </w:rPr>
                             </w:pPr>
+                            <w:proofErr w:type="gramStart"/>
                             <w:r>
                               <w:rPr>
                                 <w:lang w:val="es-MX"/>
                               </w:rPr>
-                              <w:t>a &gt;</w:t>
+                              <w:t>a</w:t>
+                            </w:r>
+                            <w:proofErr w:type="gramEnd"/>
+                            <w:r>
+                              <w:rPr>
+                                <w:lang w:val="es-MX"/>
+                              </w:rPr>
+                              <w:t xml:space="preserve"> &gt;</w:t>
                             </w:r>
                             <w:r>
                               <w:rPr>
@@ -9205,8 +9239,16 @@
                               <w:rPr>
                                 <w:lang w:val="es-MX"/>
                               </w:rPr>
-                              <w:t>Leer var</w:t>
+                              <w:t xml:space="preserve">Leer </w:t>
                             </w:r>
+                            <w:proofErr w:type="spellStart"/>
+                            <w:r>
+                              <w:rPr>
+                                <w:lang w:val="es-MX"/>
+                              </w:rPr>
+                              <w:t>var</w:t>
+                            </w:r>
+                            <w:proofErr w:type="spellEnd"/>
                           </w:p>
                           <w:p>
                             <w:pPr>
@@ -9215,11 +9257,19 @@
                                 <w:lang w:val="es-MX"/>
                               </w:rPr>
                             </w:pPr>
+                            <w:proofErr w:type="gramStart"/>
                             <w:r>
                               <w:rPr>
                                 <w:lang w:val="es-MX"/>
                               </w:rPr>
-                              <w:t>a, b</w:t>
+                              <w:t>a</w:t>
+                            </w:r>
+                            <w:proofErr w:type="gramEnd"/>
+                            <w:r>
+                              <w:rPr>
+                                <w:lang w:val="es-MX"/>
+                              </w:rPr>
+                              <w:t>, b</w:t>
                             </w:r>
                             <w:r>
                               <w:rPr>
@@ -9574,6 +9624,7 @@
       <w:r>
         <w:rPr>
           <w:rFonts w:ascii="Arial" w:eastAsia="Times New Roman" w:hAnsi="Arial" w:cs="Arial"/>
+          <w:noProof/>
           <w:color w:val="393D40"/>
           <w:sz w:val="24"/>
           <w:szCs w:val="24"/>
@@ -9695,6 +9746,7 @@
       <w:r>
         <w:rPr>
           <w:rFonts w:ascii="Times New Roman" w:eastAsia="Times New Roman" w:hAnsi="Times New Roman" w:cs="Times New Roman"/>
+          <w:noProof/>
           <w:sz w:val="24"/>
           <w:szCs w:val="24"/>
           <w:lang w:eastAsia="es-ES"/>
@@ -9782,6 +9834,7 @@
       <w:r>
         <w:rPr>
           <w:rFonts w:ascii="Times New Roman" w:eastAsia="Times New Roman" w:hAnsi="Times New Roman" w:cs="Times New Roman"/>
+          <w:noProof/>
           <w:sz w:val="24"/>
           <w:szCs w:val="24"/>
           <w:lang w:eastAsia="es-ES"/>
@@ -9866,6 +9919,7 @@
       <w:r>
         <w:rPr>
           <w:rFonts w:ascii="Times New Roman" w:eastAsia="Times New Roman" w:hAnsi="Times New Roman" w:cs="Times New Roman"/>
+          <w:noProof/>
           <w:sz w:val="24"/>
           <w:szCs w:val="24"/>
           <w:lang w:eastAsia="es-ES"/>
@@ -9946,6 +10000,7 @@
       <w:r>
         <w:rPr>
           <w:rFonts w:ascii="Times New Roman" w:eastAsia="Times New Roman" w:hAnsi="Times New Roman" w:cs="Times New Roman"/>
+          <w:noProof/>
           <w:sz w:val="24"/>
           <w:szCs w:val="24"/>
           <w:lang w:eastAsia="es-ES"/>
@@ -10619,27 +10674,7 @@
           <w:szCs w:val="24"/>
           <w:lang w:eastAsia="es-ES"/>
         </w:rPr>
-        <w:t>Imprimir “</w:t>
-      </w:r>
-      <w:r>
-        <w:rPr>
-          <w:rFonts w:ascii="Arial" w:eastAsia="Times New Roman" w:hAnsi="Arial" w:cs="Arial"/>
-          <w:color w:val="393D40"/>
-          <w:sz w:val="24"/>
-          <w:szCs w:val="24"/>
-          <w:lang w:eastAsia="es-ES"/>
-        </w:rPr>
-        <w:t>b</w:t>
-      </w:r>
-      <w:r>
-        <w:rPr>
-          <w:rFonts w:ascii="Arial" w:eastAsia="Times New Roman" w:hAnsi="Arial" w:cs="Arial"/>
-          <w:color w:val="393D40"/>
-          <w:sz w:val="24"/>
-          <w:szCs w:val="24"/>
-          <w:lang w:eastAsia="es-ES"/>
-        </w:rPr>
-        <w:t xml:space="preserve"> es la mayor”</w:t>
+        <w:t>Imprimir “b es la mayor”</w:t>
       </w:r>
     </w:p>
     <w:p>
@@ -11081,6 +11116,7 @@
       <w:r>
         <w:rPr>
           <w:rFonts w:ascii="Arial" w:eastAsia="Times New Roman" w:hAnsi="Arial" w:cs="Arial"/>
+          <w:noProof/>
           <w:color w:val="393D40"/>
           <w:sz w:val="24"/>
           <w:szCs w:val="24"/>
@@ -11771,8 +11807,16 @@
                               <w:rPr>
                                 <w:lang w:val="es-MX"/>
                               </w:rPr>
-                              <w:t>Leer var</w:t>
+                              <w:t xml:space="preserve">Leer </w:t>
                             </w:r>
+                            <w:proofErr w:type="spellStart"/>
+                            <w:r>
+                              <w:rPr>
+                                <w:lang w:val="es-MX"/>
+                              </w:rPr>
+                              <w:t>var</w:t>
+                            </w:r>
+                            <w:proofErr w:type="spellEnd"/>
                           </w:p>
                           <w:p>
                             <w:pPr>
@@ -11781,11 +11825,19 @@
                                 <w:lang w:val="es-MX"/>
                               </w:rPr>
                             </w:pPr>
+                            <w:proofErr w:type="gramStart"/>
                             <w:r>
                               <w:rPr>
                                 <w:lang w:val="es-MX"/>
                               </w:rPr>
-                              <w:t>a, b, c</w:t>
+                              <w:t>a</w:t>
+                            </w:r>
+                            <w:proofErr w:type="gramEnd"/>
+                            <w:r>
+                              <w:rPr>
+                                <w:lang w:val="es-MX"/>
+                              </w:rPr>
+                              <w:t>, b, c</w:t>
                             </w:r>
                           </w:p>
                         </w:txbxContent>
@@ -12223,11 +12275,19 @@
                               </w:rPr>
                               <w:t>“</w:t>
                             </w:r>
+                            <w:proofErr w:type="spellStart"/>
                             <w:r>
                               <w:rPr>
                                 <w:lang w:val="es-MX"/>
                               </w:rPr>
-                              <w:t>a es la mayor”</w:t>
+                              <w:t>a</w:t>
+                            </w:r>
+                            <w:proofErr w:type="spellEnd"/>
+                            <w:r>
+                              <w:rPr>
+                                <w:lang w:val="es-MX"/>
+                              </w:rPr>
+                              <w:t xml:space="preserve"> es la mayor”</w:t>
                             </w:r>
                           </w:p>
                         </w:txbxContent>
@@ -12294,6 +12354,7 @@
       <w:r>
         <w:rPr>
           <w:rFonts w:ascii="Arial" w:eastAsia="Times New Roman" w:hAnsi="Arial" w:cs="Arial"/>
+          <w:noProof/>
           <w:color w:val="393D40"/>
           <w:sz w:val="24"/>
           <w:szCs w:val="24"/>
@@ -12478,6 +12539,7 @@
       <w:r>
         <w:rPr>
           <w:rFonts w:ascii="Arial" w:eastAsia="Times New Roman" w:hAnsi="Arial" w:cs="Arial"/>
+          <w:noProof/>
           <w:color w:val="393D40"/>
           <w:sz w:val="24"/>
           <w:szCs w:val="24"/>
@@ -12554,6 +12616,7 @@
       <w:r>
         <w:rPr>
           <w:rFonts w:ascii="Arial" w:eastAsia="Times New Roman" w:hAnsi="Arial" w:cs="Arial"/>
+          <w:noProof/>
           <w:color w:val="393D40"/>
           <w:sz w:val="24"/>
           <w:szCs w:val="24"/>
@@ -12617,19 +12680,7 @@
                               <w:rPr>
                                 <w:lang w:val="es-MX"/>
                               </w:rPr>
-                              <w:t>“</w:t>
-                            </w:r>
-                            <w:r>
-                              <w:rPr>
-                                <w:lang w:val="es-MX"/>
-                              </w:rPr>
-                              <w:t>c</w:t>
-                            </w:r>
-                            <w:r>
-                              <w:rPr>
-                                <w:lang w:val="es-MX"/>
-                              </w:rPr>
-                              <w:t xml:space="preserve"> es la mayor”</w:t>
+                              <w:t>“c es la mayor”</w:t>
                             </w:r>
                           </w:p>
                         </w:txbxContent>
@@ -12824,6 +12875,7 @@
       <w:r>
         <w:rPr>
           <w:rFonts w:ascii="Arial" w:eastAsia="Times New Roman" w:hAnsi="Arial" w:cs="Arial"/>
+          <w:noProof/>
           <w:color w:val="393D40"/>
           <w:sz w:val="24"/>
           <w:szCs w:val="24"/>
@@ -13005,6 +13057,7 @@
       <w:r>
         <w:rPr>
           <w:rFonts w:ascii="Arial" w:eastAsia="Times New Roman" w:hAnsi="Arial" w:cs="Arial"/>
+          <w:noProof/>
           <w:color w:val="393D40"/>
           <w:sz w:val="24"/>
           <w:szCs w:val="24"/>
@@ -13081,6 +13134,7 @@
       <w:r>
         <w:rPr>
           <w:rFonts w:ascii="Arial" w:eastAsia="Times New Roman" w:hAnsi="Arial" w:cs="Arial"/>
+          <w:noProof/>
           <w:color w:val="393D40"/>
           <w:sz w:val="24"/>
           <w:szCs w:val="24"/>
@@ -13157,6 +13211,7 @@
       <w:r>
         <w:rPr>
           <w:rFonts w:ascii="Arial" w:eastAsia="Times New Roman" w:hAnsi="Arial" w:cs="Arial"/>
+          <w:noProof/>
           <w:color w:val="393D40"/>
           <w:sz w:val="24"/>
           <w:szCs w:val="24"/>
@@ -13220,19 +13275,7 @@
                               <w:rPr>
                                 <w:lang w:val="es-MX"/>
                               </w:rPr>
-                              <w:t>“</w:t>
-                            </w:r>
-                            <w:r>
-                              <w:rPr>
-                                <w:lang w:val="es-MX"/>
-                              </w:rPr>
-                              <w:t>b</w:t>
-                            </w:r>
-                            <w:r>
-                              <w:rPr>
-                                <w:lang w:val="es-MX"/>
-                              </w:rPr>
-                              <w:t xml:space="preserve"> es la mayor”</w:t>
+                              <w:t>“b es la mayor”</w:t>
                             </w:r>
                           </w:p>
                         </w:txbxContent>
@@ -13293,6 +13336,7 @@
       <w:r>
         <w:rPr>
           <w:rFonts w:ascii="Times New Roman" w:eastAsia="Times New Roman" w:hAnsi="Times New Roman" w:cs="Times New Roman"/>
+          <w:noProof/>
           <w:sz w:val="24"/>
           <w:szCs w:val="24"/>
           <w:lang w:eastAsia="es-ES"/>
@@ -13448,6 +13492,7 @@
       <w:r>
         <w:rPr>
           <w:rFonts w:ascii="Arial" w:eastAsia="Times New Roman" w:hAnsi="Arial" w:cs="Arial"/>
+          <w:noProof/>
           <w:color w:val="393D40"/>
           <w:sz w:val="24"/>
           <w:szCs w:val="24"/>
@@ -13560,6 +13605,7 @@
       <w:r>
         <w:rPr>
           <w:rFonts w:ascii="Arial" w:eastAsia="Times New Roman" w:hAnsi="Arial" w:cs="Arial"/>
+          <w:noProof/>
           <w:color w:val="393D40"/>
           <w:sz w:val="24"/>
           <w:szCs w:val="24"/>
@@ -13687,6 +13733,7 @@
       <w:r>
         <w:rPr>
           <w:rFonts w:ascii="Times New Roman" w:eastAsia="Times New Roman" w:hAnsi="Times New Roman" w:cs="Times New Roman"/>
+          <w:noProof/>
           <w:sz w:val="24"/>
           <w:szCs w:val="24"/>
           <w:lang w:eastAsia="es-ES"/>
@@ -13760,6 +13807,7 @@
       <w:r>
         <w:rPr>
           <w:rFonts w:ascii="Times New Roman" w:eastAsia="Times New Roman" w:hAnsi="Times New Roman" w:cs="Times New Roman"/>
+          <w:noProof/>
           <w:sz w:val="24"/>
           <w:szCs w:val="24"/>
           <w:lang w:eastAsia="es-ES"/>
@@ -13840,6 +13888,7 @@
       <w:r>
         <w:rPr>
           <w:rFonts w:ascii="Times New Roman" w:eastAsia="Times New Roman" w:hAnsi="Times New Roman" w:cs="Times New Roman"/>
+          <w:noProof/>
           <w:sz w:val="24"/>
           <w:szCs w:val="24"/>
           <w:lang w:eastAsia="es-ES"/>
@@ -14013,11 +14062,19 @@
           <w:lang w:eastAsia="es-ES"/>
         </w:rPr>
       </w:pPr>
-      <w:r>
-        <w:rPr>
-          <w:lang w:eastAsia="es-ES"/>
-        </w:rPr>
-        <w:t>el costo de platillo por persona es de $95.00, pero si el número de personas es mayor a 200 pero menor o igual a 300, el costo es de $85.00. Para más de 300 personas el costo por platillo es de $75.00.</w:t>
+      <w:proofErr w:type="gramStart"/>
+      <w:r>
+        <w:rPr>
+          <w:lang w:eastAsia="es-ES"/>
+        </w:rPr>
+        <w:t>el</w:t>
+      </w:r>
+      <w:proofErr w:type="gramEnd"/>
+      <w:r>
+        <w:rPr>
+          <w:lang w:eastAsia="es-ES"/>
+        </w:rPr>
+        <w:t xml:space="preserve"> costo de platillo por persona es de $95.00, pero si el número de personas es mayor a 200 pero menor o igual a 300, el costo es de $85.00. Para más de 300 personas el costo por platillo es de $75.00.</w:t>
       </w:r>
     </w:p>
     <w:p>
@@ -14436,17 +14493,7 @@
           <w:szCs w:val="24"/>
           <w:lang w:eastAsia="es-ES"/>
         </w:rPr>
-        <w:t>Costo de platillo $</w:t>
-      </w:r>
-      <w:r>
-        <w:rPr>
-          <w:rFonts w:ascii="Arial" w:eastAsia="Times New Roman" w:hAnsi="Arial" w:cs="Arial"/>
-          <w:color w:val="393D40"/>
-          <w:sz w:val="24"/>
-          <w:szCs w:val="24"/>
-          <w:lang w:eastAsia="es-ES"/>
-        </w:rPr>
-        <w:t>75</w:t>
+        <w:t>Costo de platillo $75</w:t>
       </w:r>
       <w:r>
         <w:rPr>
@@ -14712,6 +14759,7 @@
       <w:r>
         <w:rPr>
           <w:rFonts w:ascii="Arial" w:eastAsia="Times New Roman" w:hAnsi="Arial" w:cs="Arial"/>
+          <w:noProof/>
           <w:color w:val="393D40"/>
           <w:sz w:val="24"/>
           <w:szCs w:val="24"/>
@@ -14775,19 +14823,7 @@
                               <w:rPr>
                                 <w:lang w:val="es-MX"/>
                               </w:rPr>
-                              <w:t>“</w:t>
-                            </w:r>
-                            <w:r>
-                              <w:rPr>
-                                <w:lang w:val="es-MX"/>
-                              </w:rPr>
-                              <w:t>Número de personas</w:t>
-                            </w:r>
-                            <w:r>
-                              <w:rPr>
-                                <w:lang w:val="es-MX"/>
-                              </w:rPr>
-                              <w:t>”</w:t>
+                              <w:t>“Número de personas”</w:t>
                             </w:r>
                           </w:p>
                         </w:txbxContent>
@@ -15008,7 +15044,21 @@
                               <w:rPr>
                                 <w:lang w:val="es-MX"/>
                               </w:rPr>
-                              <w:t>Leer var “</w:t>
+                              <w:t xml:space="preserve">Leer </w:t>
+                            </w:r>
+                            <w:proofErr w:type="spellStart"/>
+                            <w:r>
+                              <w:rPr>
+                                <w:lang w:val="es-MX"/>
+                              </w:rPr>
+                              <w:t>var</w:t>
+                            </w:r>
+                            <w:proofErr w:type="spellEnd"/>
+                            <w:r>
+                              <w:rPr>
+                                <w:lang w:val="es-MX"/>
+                              </w:rPr>
+                              <w:t xml:space="preserve"> “</w:t>
                             </w:r>
                             <w:r>
                               <w:rPr>
@@ -15570,12 +15620,14 @@
                                 <w:lang w:val="es-MX"/>
                               </w:rPr>
                             </w:pPr>
+                            <w:proofErr w:type="gramStart"/>
                             <w:r>
                               <w:rPr>
                                 <w:lang w:val="es-MX"/>
                               </w:rPr>
                               <w:t>a</w:t>
                             </w:r>
+                            <w:proofErr w:type="gramEnd"/>
                             <w:r>
                               <w:rPr>
                                 <w:lang w:val="es-MX"/>
@@ -15753,6 +15805,7 @@
       <w:r>
         <w:rPr>
           <w:rFonts w:ascii="Arial" w:eastAsia="Times New Roman" w:hAnsi="Arial" w:cs="Arial"/>
+          <w:noProof/>
           <w:color w:val="393D40"/>
           <w:sz w:val="24"/>
           <w:szCs w:val="24"/>
@@ -16043,12 +16096,14 @@
                                 <w:lang w:val="es-MX"/>
                               </w:rPr>
                             </w:pPr>
+                            <w:proofErr w:type="gramStart"/>
                             <w:r>
                               <w:rPr>
                                 <w:lang w:val="es-MX"/>
                               </w:rPr>
                               <w:t>a</w:t>
                             </w:r>
+                            <w:proofErr w:type="gramEnd"/>
                             <w:r>
                               <w:rPr>
                                 <w:lang w:val="es-MX"/>
@@ -16434,19 +16489,7 @@
                               <w:rPr>
                                 <w:lang w:val="es-MX"/>
                               </w:rPr>
-                              <w:t>“Costo de Platillo $</w:t>
-                            </w:r>
-                            <w:r>
-                              <w:rPr>
-                                <w:lang w:val="es-MX"/>
-                              </w:rPr>
-                              <w:t>8</w:t>
-                            </w:r>
-                            <w:r>
-                              <w:rPr>
-                                <w:lang w:val="es-MX"/>
-                              </w:rPr>
-                              <w:t>5”</w:t>
+                              <w:t>“Costo de Platillo $85”</w:t>
                             </w:r>
                           </w:p>
                         </w:txbxContent>
@@ -16505,6 +16548,7 @@
       <w:r>
         <w:rPr>
           <w:rFonts w:ascii="Arial" w:eastAsia="Times New Roman" w:hAnsi="Arial" w:cs="Arial"/>
+          <w:noProof/>
           <w:color w:val="393D40"/>
           <w:sz w:val="24"/>
           <w:szCs w:val="24"/>
@@ -16587,6 +16631,7 @@
       <w:r>
         <w:rPr>
           <w:rFonts w:ascii="Arial" w:eastAsia="Times New Roman" w:hAnsi="Arial" w:cs="Arial"/>
+          <w:noProof/>
           <w:color w:val="393D40"/>
           <w:sz w:val="24"/>
           <w:szCs w:val="24"/>
@@ -16700,6 +16745,7 @@
       <w:r>
         <w:rPr>
           <w:rFonts w:ascii="Arial" w:eastAsia="Times New Roman" w:hAnsi="Arial" w:cs="Arial"/>
+          <w:noProof/>
           <w:color w:val="393D40"/>
           <w:sz w:val="24"/>
           <w:szCs w:val="24"/>
@@ -16770,6 +16816,7 @@
       <w:r>
         <w:rPr>
           <w:rFonts w:ascii="Arial" w:eastAsia="Times New Roman" w:hAnsi="Arial" w:cs="Arial"/>
+          <w:noProof/>
           <w:color w:val="393D40"/>
           <w:sz w:val="24"/>
           <w:szCs w:val="24"/>
@@ -16833,19 +16880,7 @@
                               <w:rPr>
                                 <w:lang w:val="es-MX"/>
                               </w:rPr>
-                              <w:t>“Costo de Platillo $</w:t>
-                            </w:r>
-                            <w:r>
-                              <w:rPr>
-                                <w:lang w:val="es-MX"/>
-                              </w:rPr>
-                              <w:t>7</w:t>
-                            </w:r>
-                            <w:r>
-                              <w:rPr>
-                                <w:lang w:val="es-MX"/>
-                              </w:rPr>
-                              <w:t>5”</w:t>
+                              <w:t>“Costo de Platillo $75”</w:t>
                             </w:r>
                           </w:p>
                         </w:txbxContent>
@@ -16904,6 +16939,7 @@
       <w:r>
         <w:rPr>
           <w:rFonts w:ascii="Times New Roman" w:eastAsia="Times New Roman" w:hAnsi="Times New Roman" w:cs="Times New Roman"/>
+          <w:noProof/>
           <w:sz w:val="24"/>
           <w:szCs w:val="24"/>
           <w:lang w:eastAsia="es-ES"/>
@@ -17079,17 +17115,19 @@
                                 <w:lang w:val="es-MX"/>
                               </w:rPr>
                             </w:pPr>
+                            <w:proofErr w:type="gramStart"/>
                             <w:r>
                               <w:rPr>
                                 <w:lang w:val="es-MX"/>
                               </w:rPr>
-                              <w:t xml:space="preserve">a &lt; </w:t>
+                              <w:t>a</w:t>
                             </w:r>
+                            <w:proofErr w:type="gramEnd"/>
                             <w:r>
                               <w:rPr>
                                 <w:lang w:val="es-MX"/>
                               </w:rPr>
-                              <w:t>300</w:t>
+                              <w:t xml:space="preserve"> &lt; 300</w:t>
                             </w:r>
                           </w:p>
                         </w:txbxContent>
@@ -17144,6 +17182,7 @@
       <w:r>
         <w:rPr>
           <w:rFonts w:ascii="Times New Roman" w:eastAsia="Times New Roman" w:hAnsi="Times New Roman" w:cs="Times New Roman"/>
+          <w:noProof/>
           <w:sz w:val="24"/>
           <w:szCs w:val="24"/>
           <w:lang w:eastAsia="es-ES"/>
@@ -17317,6 +17356,7 @@
       <w:r>
         <w:rPr>
           <w:rFonts w:ascii="Times New Roman" w:eastAsia="Times New Roman" w:hAnsi="Times New Roman" w:cs="Times New Roman"/>
+          <w:noProof/>
           <w:sz w:val="24"/>
           <w:szCs w:val="24"/>
           <w:lang w:eastAsia="es-ES"/>
@@ -17386,6 +17426,7 @@
       <w:r>
         <w:rPr>
           <w:rFonts w:ascii="Times New Roman" w:eastAsia="Times New Roman" w:hAnsi="Times New Roman" w:cs="Times New Roman"/>
+          <w:noProof/>
           <w:sz w:val="24"/>
           <w:szCs w:val="24"/>
           <w:lang w:eastAsia="es-ES"/>
@@ -17459,6 +17500,7 @@
       <w:r>
         <w:rPr>
           <w:rFonts w:ascii="Times New Roman" w:eastAsia="Times New Roman" w:hAnsi="Times New Roman" w:cs="Times New Roman"/>
+          <w:noProof/>
           <w:sz w:val="24"/>
           <w:szCs w:val="24"/>
           <w:lang w:eastAsia="es-ES"/>
@@ -17539,6 +17581,7 @@
       <w:r>
         <w:rPr>
           <w:rFonts w:ascii="Times New Roman" w:eastAsia="Times New Roman" w:hAnsi="Times New Roman" w:cs="Times New Roman"/>
+          <w:noProof/>
           <w:sz w:val="24"/>
           <w:szCs w:val="24"/>
           <w:lang w:eastAsia="es-ES"/>
@@ -17742,11 +17785,19 @@
           <w:lang w:eastAsia="es-ES"/>
         </w:rPr>
       </w:pPr>
-      <w:r>
-        <w:rPr>
-          <w:lang w:eastAsia="es-ES"/>
-        </w:rPr>
-        <w:t xml:space="preserve">de 50 a 99 alumnos, el costo es de $70.00, de 30 a 49, de $95.00, y si son menos de 30, </w:t>
+      <w:proofErr w:type="gramStart"/>
+      <w:r>
+        <w:rPr>
+          <w:lang w:eastAsia="es-ES"/>
+        </w:rPr>
+        <w:t>de</w:t>
+      </w:r>
+      <w:proofErr w:type="gramEnd"/>
+      <w:r>
+        <w:rPr>
+          <w:lang w:eastAsia="es-ES"/>
+        </w:rPr>
+        <w:t xml:space="preserve"> 50 a 99 alumnos, el costo es de $70.00, de 30 a 49, de $95.00, y si son menos de 30, </w:t>
       </w:r>
     </w:p>
     <w:p>
@@ -17757,11 +17808,19 @@
           <w:lang w:eastAsia="es-ES"/>
         </w:rPr>
       </w:pPr>
-      <w:r>
-        <w:rPr>
-          <w:lang w:eastAsia="es-ES"/>
-        </w:rPr>
-        <w:t>el costo de la renta del autobús es de $4000.00, sin importar el número de alumnos.</w:t>
+      <w:proofErr w:type="gramStart"/>
+      <w:r>
+        <w:rPr>
+          <w:lang w:eastAsia="es-ES"/>
+        </w:rPr>
+        <w:t>el</w:t>
+      </w:r>
+      <w:proofErr w:type="gramEnd"/>
+      <w:r>
+        <w:rPr>
+          <w:lang w:eastAsia="es-ES"/>
+        </w:rPr>
+        <w:t xml:space="preserve"> costo de la renta del autobús es de $4000.00, sin importar el número de alumnos.</w:t>
       </w:r>
     </w:p>
     <w:p>
@@ -18107,37 +18166,7 @@
           <w:szCs w:val="24"/>
           <w:lang w:eastAsia="es-ES"/>
         </w:rPr>
-        <w:t xml:space="preserve">Imprimir </w:t>
-      </w:r>
-      <w:r>
-        <w:rPr>
-          <w:rFonts w:ascii="Arial" w:eastAsia="Times New Roman" w:hAnsi="Arial" w:cs="Arial"/>
-          <w:color w:val="393D40"/>
-          <w:sz w:val="24"/>
-          <w:szCs w:val="24"/>
-          <w:lang w:eastAsia="es-ES"/>
-        </w:rPr>
-        <w:t>“Costo por alumno</w:t>
-      </w:r>
-      <w:r>
-        <w:rPr>
-          <w:rFonts w:ascii="Arial" w:eastAsia="Times New Roman" w:hAnsi="Arial" w:cs="Arial"/>
-          <w:color w:val="393D40"/>
-          <w:sz w:val="24"/>
-          <w:szCs w:val="24"/>
-          <w:lang w:eastAsia="es-ES"/>
-        </w:rPr>
-        <w:t xml:space="preserve"> $70</w:t>
-      </w:r>
-      <w:r>
-        <w:rPr>
-          <w:rFonts w:ascii="Arial" w:eastAsia="Times New Roman" w:hAnsi="Arial" w:cs="Arial"/>
-          <w:color w:val="393D40"/>
-          <w:sz w:val="24"/>
-          <w:szCs w:val="24"/>
-          <w:lang w:eastAsia="es-ES"/>
-        </w:rPr>
-        <w:t>”</w:t>
+        <w:t>Imprimir “Costo por alumno $70”</w:t>
       </w:r>
     </w:p>
     <w:p>
@@ -18199,27 +18228,7 @@
           <w:szCs w:val="24"/>
           <w:lang w:eastAsia="es-ES"/>
         </w:rPr>
-        <w:t>Imprimir “Costo por alumno $</w:t>
-      </w:r>
-      <w:r>
-        <w:rPr>
-          <w:rFonts w:ascii="Arial" w:eastAsia="Times New Roman" w:hAnsi="Arial" w:cs="Arial"/>
-          <w:color w:val="393D40"/>
-          <w:sz w:val="24"/>
-          <w:szCs w:val="24"/>
-          <w:lang w:eastAsia="es-ES"/>
-        </w:rPr>
-        <w:t>95</w:t>
-      </w:r>
-      <w:r>
-        <w:rPr>
-          <w:rFonts w:ascii="Arial" w:eastAsia="Times New Roman" w:hAnsi="Arial" w:cs="Arial"/>
-          <w:color w:val="393D40"/>
-          <w:sz w:val="24"/>
-          <w:szCs w:val="24"/>
-          <w:lang w:eastAsia="es-ES"/>
-        </w:rPr>
-        <w:t>”</w:t>
+        <w:t>Imprimir “Costo por alumno $95”</w:t>
       </w:r>
     </w:p>
     <w:p>
@@ -18657,6 +18666,7 @@
       <w:r>
         <w:rPr>
           <w:rFonts w:ascii="Arial" w:eastAsia="Times New Roman" w:hAnsi="Arial" w:cs="Arial"/>
+          <w:noProof/>
           <w:color w:val="393D40"/>
           <w:sz w:val="24"/>
           <w:szCs w:val="24"/>
@@ -18953,7 +18963,21 @@
                               <w:rPr>
                                 <w:lang w:val="es-MX"/>
                               </w:rPr>
-                              <w:t>Leer var “a</w:t>
+                              <w:t xml:space="preserve">Leer </w:t>
+                            </w:r>
+                            <w:proofErr w:type="spellStart"/>
+                            <w:r>
+                              <w:rPr>
+                                <w:lang w:val="es-MX"/>
+                              </w:rPr>
+                              <w:t>var</w:t>
+                            </w:r>
+                            <w:proofErr w:type="spellEnd"/>
+                            <w:r>
+                              <w:rPr>
+                                <w:lang w:val="es-MX"/>
+                              </w:rPr>
+                              <w:t xml:space="preserve"> “a</w:t>
                             </w:r>
                             <w:r>
                               <w:rPr>
@@ -19898,6 +19922,7 @@
       <w:r>
         <w:rPr>
           <w:rFonts w:ascii="Arial" w:eastAsia="Times New Roman" w:hAnsi="Arial" w:cs="Arial"/>
+          <w:noProof/>
           <w:color w:val="393D40"/>
           <w:sz w:val="24"/>
           <w:szCs w:val="24"/>
@@ -20349,13 +20374,7 @@
                               <w:rPr>
                                 <w:lang w:val="es-MX"/>
                               </w:rPr>
-                              <w:t xml:space="preserve">Costo </w:t>
-                            </w:r>
-                            <w:r>
-                              <w:rPr>
-                                <w:lang w:val="es-MX"/>
-                              </w:rPr>
-                              <w:t>por alumno $70</w:t>
+                              <w:t>Costo por alumno $70</w:t>
                             </w:r>
                             <w:r>
                               <w:rPr>
@@ -20426,6 +20445,7 @@
       <w:r>
         <w:rPr>
           <w:rFonts w:ascii="Arial" w:eastAsia="Times New Roman" w:hAnsi="Arial" w:cs="Arial"/>
+          <w:noProof/>
           <w:color w:val="393D40"/>
           <w:sz w:val="24"/>
           <w:szCs w:val="24"/>
@@ -20660,6 +20680,7 @@
       <w:r>
         <w:rPr>
           <w:rFonts w:ascii="Arial" w:eastAsia="Times New Roman" w:hAnsi="Arial" w:cs="Arial"/>
+          <w:noProof/>
           <w:color w:val="393D40"/>
           <w:sz w:val="24"/>
           <w:szCs w:val="24"/>
@@ -20773,6 +20794,7 @@
       <w:r>
         <w:rPr>
           <w:rFonts w:ascii="Arial" w:eastAsia="Times New Roman" w:hAnsi="Arial" w:cs="Arial"/>
+          <w:noProof/>
           <w:color w:val="393D40"/>
           <w:sz w:val="24"/>
           <w:szCs w:val="24"/>
@@ -20843,6 +20865,7 @@
       <w:r>
         <w:rPr>
           <w:rFonts w:ascii="Arial" w:eastAsia="Times New Roman" w:hAnsi="Arial" w:cs="Arial"/>
+          <w:noProof/>
           <w:color w:val="393D40"/>
           <w:sz w:val="24"/>
           <w:szCs w:val="24"/>
@@ -20977,6 +21000,7 @@
       <w:r>
         <w:rPr>
           <w:rFonts w:ascii="Times New Roman" w:eastAsia="Times New Roman" w:hAnsi="Times New Roman" w:cs="Times New Roman"/>
+          <w:noProof/>
           <w:sz w:val="24"/>
           <w:szCs w:val="24"/>
           <w:lang w:eastAsia="es-ES"/>
@@ -21092,6 +21116,7 @@
       <w:r>
         <w:rPr>
           <w:rFonts w:ascii="Times New Roman" w:eastAsia="Times New Roman" w:hAnsi="Times New Roman" w:cs="Times New Roman"/>
+          <w:noProof/>
           <w:sz w:val="24"/>
           <w:szCs w:val="24"/>
           <w:lang w:eastAsia="es-ES"/>
@@ -21179,6 +21204,7 @@
       <w:r>
         <w:rPr>
           <w:rFonts w:ascii="Times New Roman" w:eastAsia="Times New Roman" w:hAnsi="Times New Roman" w:cs="Times New Roman"/>
+          <w:noProof/>
           <w:sz w:val="24"/>
           <w:szCs w:val="24"/>
           <w:lang w:eastAsia="es-ES"/>
@@ -21294,6 +21320,7 @@
       <w:r>
         <w:rPr>
           <w:rFonts w:ascii="Times New Roman" w:eastAsia="Times New Roman" w:hAnsi="Times New Roman" w:cs="Times New Roman"/>
+          <w:noProof/>
           <w:sz w:val="24"/>
           <w:szCs w:val="24"/>
           <w:lang w:eastAsia="es-ES"/>
@@ -21449,6 +21476,7 @@
       <w:r>
         <w:rPr>
           <w:rFonts w:ascii="Arial" w:eastAsia="Times New Roman" w:hAnsi="Arial" w:cs="Arial"/>
+          <w:noProof/>
           <w:color w:val="393D40"/>
           <w:sz w:val="24"/>
           <w:szCs w:val="24"/>
@@ -21512,19 +21540,7 @@
                               <w:rPr>
                                 <w:lang w:val="es-MX"/>
                               </w:rPr>
-                              <w:t>“Costo por alumna</w:t>
-                            </w:r>
-                            <w:r>
-                              <w:rPr>
-                                <w:lang w:val="es-MX"/>
-                              </w:rPr>
-                              <w:t xml:space="preserve"> =b</w:t>
-                            </w:r>
-                            <w:r>
-                              <w:rPr>
-                                <w:lang w:val="es-MX"/>
-                              </w:rPr>
-                              <w:t>”</w:t>
+                              <w:t>“Costo por alumna =b”</w:t>
                             </w:r>
                           </w:p>
                         </w:txbxContent>
@@ -21583,6 +21599,7 @@
       <w:r>
         <w:rPr>
           <w:rFonts w:ascii="Arial" w:eastAsia="Times New Roman" w:hAnsi="Arial" w:cs="Arial"/>
+          <w:noProof/>
           <w:color w:val="393D40"/>
           <w:sz w:val="24"/>
           <w:szCs w:val="24"/>
@@ -21696,6 +21713,7 @@
       <w:r>
         <w:rPr>
           <w:rFonts w:ascii="Arial" w:eastAsia="Times New Roman" w:hAnsi="Arial" w:cs="Arial"/>
+          <w:noProof/>
           <w:color w:val="393D40"/>
           <w:sz w:val="24"/>
           <w:szCs w:val="24"/>
@@ -21967,6 +21985,7 @@
       <w:r>
         <w:rPr>
           <w:rFonts w:ascii="Times New Roman" w:eastAsia="Times New Roman" w:hAnsi="Times New Roman" w:cs="Times New Roman"/>
+          <w:noProof/>
           <w:sz w:val="24"/>
           <w:szCs w:val="24"/>
           <w:lang w:eastAsia="es-ES"/>
@@ -22036,6 +22055,7 @@
       <w:r>
         <w:rPr>
           <w:rFonts w:ascii="Times New Roman" w:eastAsia="Times New Roman" w:hAnsi="Times New Roman" w:cs="Times New Roman"/>
+          <w:noProof/>
           <w:sz w:val="24"/>
           <w:szCs w:val="24"/>
           <w:lang w:eastAsia="es-ES"/>
@@ -22120,6 +22140,7 @@
       <w:r>
         <w:rPr>
           <w:rFonts w:ascii="Times New Roman" w:eastAsia="Times New Roman" w:hAnsi="Times New Roman" w:cs="Times New Roman"/>
+          <w:noProof/>
           <w:sz w:val="24"/>
           <w:szCs w:val="24"/>
           <w:lang w:eastAsia="es-ES"/>
@@ -22189,6 +22210,7 @@
       <w:r>
         <w:rPr>
           <w:rFonts w:ascii="Times New Roman" w:eastAsia="Times New Roman" w:hAnsi="Times New Roman" w:cs="Times New Roman"/>
+          <w:noProof/>
           <w:sz w:val="24"/>
           <w:szCs w:val="24"/>
           <w:lang w:eastAsia="es-ES"/>
@@ -22437,6 +22459,38 @@
           <w:lang w:eastAsia="es-ES"/>
         </w:rPr>
       </w:pPr>
+      <w:r>
+        <w:rPr>
+          <w:rFonts w:ascii="Arial" w:eastAsia="Times New Roman" w:hAnsi="Arial" w:cs="Arial"/>
+          <w:color w:val="393D40"/>
+          <w:sz w:val="24"/>
+          <w:szCs w:val="24"/>
+          <w:lang w:eastAsia="es-ES"/>
+        </w:rPr>
+        <w:t>Leer Variables (</w:t>
+      </w:r>
+      <w:proofErr w:type="spellStart"/>
+      <w:r>
+        <w:rPr>
+          <w:rFonts w:ascii="Arial" w:eastAsia="Times New Roman" w:hAnsi="Arial" w:cs="Arial"/>
+          <w:color w:val="393D40"/>
+          <w:sz w:val="24"/>
+          <w:szCs w:val="24"/>
+          <w:lang w:eastAsia="es-ES"/>
+        </w:rPr>
+        <w:t>a,b,c</w:t>
+      </w:r>
+      <w:proofErr w:type="spellEnd"/>
+      <w:r>
+        <w:rPr>
+          <w:rFonts w:ascii="Arial" w:eastAsia="Times New Roman" w:hAnsi="Arial" w:cs="Arial"/>
+          <w:color w:val="393D40"/>
+          <w:sz w:val="24"/>
+          <w:szCs w:val="24"/>
+          <w:lang w:eastAsia="es-ES"/>
+        </w:rPr>
+        <w:t>)</w:t>
+      </w:r>
     </w:p>
     <w:p>
       <w:pPr>
@@ -22454,8 +22508,23 @@
           <w:lang w:eastAsia="es-ES"/>
         </w:rPr>
       </w:pPr>
-      <w:bookmarkStart w:id="0" w:name="_GoBack"/>
-      <w:bookmarkEnd w:id="0"/>
+    </w:p>
+    <w:p>
+      <w:pPr>
+        <w:pStyle w:val="Prrafodelista"/>
+        <w:numPr>
+          <w:ilvl w:val="0"/>
+          <w:numId w:val="11"/>
+        </w:numPr>
+        <w:spacing w:after="460" w:line="240" w:lineRule="auto"/>
+        <w:rPr>
+          <w:rFonts w:ascii="Arial" w:eastAsia="Times New Roman" w:hAnsi="Arial" w:cs="Arial"/>
+          <w:color w:val="393D40"/>
+          <w:sz w:val="24"/>
+          <w:szCs w:val="24"/>
+          <w:lang w:eastAsia="es-ES"/>
+        </w:rPr>
+      </w:pPr>
       <w:r>
         <w:rPr>
           <w:rFonts w:ascii="Arial" w:eastAsia="Times New Roman" w:hAnsi="Arial" w:cs="Arial"/>
@@ -22603,7 +22672,19 @@
           <w:szCs w:val="24"/>
           <w:lang w:eastAsia="es-ES"/>
         </w:rPr>
-        <w:t>Represéntelo mediante diagrama de flujo y pseudocódigo</w:t>
+        <w:t xml:space="preserve">Represéntelo mediante diagrama </w:t>
+      </w:r>
+      <w:bookmarkStart w:id="0" w:name="_GoBack"/>
+      <w:bookmarkEnd w:id="0"/>
+      <w:r>
+        <w:rPr>
+          <w:rFonts w:ascii="Arial" w:eastAsia="Times New Roman" w:hAnsi="Arial" w:cs="Arial"/>
+          <w:color w:val="393D40"/>
+          <w:sz w:val="24"/>
+          <w:szCs w:val="24"/>
+          <w:lang w:eastAsia="es-ES"/>
+        </w:rPr>
+        <w:t>de flujo y pseudocódigo</w:t>
       </w:r>
     </w:p>
     <w:p>
@@ -22650,6 +22731,7 @@
           <w:szCs w:val="24"/>
           <w:lang w:eastAsia="es-ES"/>
         </w:rPr>
+        <w:lastRenderedPageBreak/>
         <w:t>Fábricas “El cometa” produce artículos con claves (1, 2, 3, 4, 5 y 6). Se requiere un algoritmo para calcular los precios de venta, para esto hay que considerar lo siguiente:</w:t>
       </w:r>
     </w:p>
@@ -22677,7 +22759,6 @@
           <w:szCs w:val="24"/>
           <w:lang w:eastAsia="es-ES"/>
         </w:rPr>
-        <w:lastRenderedPageBreak/>
         <w:t>Costo de producción = materia prima + mano de obra + gastos de fabricación.</w:t>
       </w:r>
     </w:p>
@@ -22739,15 +22820,27 @@
           <w:lang w:eastAsia="es-ES"/>
         </w:rPr>
       </w:pPr>
-      <w:r>
-        <w:rPr>
-          <w:rFonts w:ascii="Arial" w:eastAsia="Times New Roman" w:hAnsi="Arial" w:cs="Arial"/>
-          <w:color w:val="393D40"/>
-          <w:sz w:val="24"/>
-          <w:szCs w:val="24"/>
-          <w:lang w:eastAsia="es-ES"/>
-        </w:rPr>
-        <w:t>para los productos con clave 3 o 4 se carga 75 % del costo de la materia prima; para los que tienen clave 1 y 5 se carga 80 %, y para los que tienen clave 2 o 6, 85 %.</w:t>
+      <w:proofErr w:type="gramStart"/>
+      <w:r>
+        <w:rPr>
+          <w:rFonts w:ascii="Arial" w:eastAsia="Times New Roman" w:hAnsi="Arial" w:cs="Arial"/>
+          <w:color w:val="393D40"/>
+          <w:sz w:val="24"/>
+          <w:szCs w:val="24"/>
+          <w:lang w:eastAsia="es-ES"/>
+        </w:rPr>
+        <w:t>para</w:t>
+      </w:r>
+      <w:proofErr w:type="gramEnd"/>
+      <w:r>
+        <w:rPr>
+          <w:rFonts w:ascii="Arial" w:eastAsia="Times New Roman" w:hAnsi="Arial" w:cs="Arial"/>
+          <w:color w:val="393D40"/>
+          <w:sz w:val="24"/>
+          <w:szCs w:val="24"/>
+          <w:lang w:eastAsia="es-ES"/>
+        </w:rPr>
+        <w:t xml:space="preserve"> los productos con clave 3 o 4 se carga 75 % del costo de la materia prima; para los que tienen clave 1 y 5 se carga 80 %, y para los que tienen clave 2 o 6, 85 %.</w:t>
       </w:r>
     </w:p>
     <w:p>

</xml_diff>